<commit_message>
large update \\ WEB APPLICATION
</commit_message>
<xml_diff>
--- a/documents/тест_edited.docx
+++ b/documents/тест_edited.docx
@@ -664,76 +664,260 @@
         <w:spacing w:before="280" w:after="280"/>
       </w:pPr>
       <w:r>
-        <w:t>Пророк Мухаммад</w:t>
-      </w:r>
-      <w:r>
-        <w:rPr>
-          <w:strike/>
-          <w:color w:val="B40000"/>
-        </w:rPr>
-        <w:t>(мир ему),</w:t>
-      </w:r>
-      <w:r>
+        <w:rPr>
+          <w:rFonts w:ascii="Times" w:hAnsi="Times" w:cs="Times"/>
+          <w:sz w:val="28"/>
+          <w:sz-cs w:val="28"/>
+        </w:rPr>
+        <w:t xml:space="preserve">Пророк Му</w:t>
+      </w:r>
+      <w:r>
+        <w:rPr>
+          <w:rFonts w:ascii="Times" w:hAnsi="Times" w:cs="Times"/>
+          <w:sz w:val="28"/>
+          <w:sz-cs w:val="28"/>
+          <w:u w:val="single"/>
+        </w:rPr>
+        <w:t xml:space="preserve">х</w:t>
+      </w:r>
+      <w:r>
+        <w:rPr>
+          <w:rFonts w:ascii="Times" w:hAnsi="Times" w:cs="Times"/>
+          <w:sz w:val="28"/>
+          <w:sz-cs w:val="28"/>
+        </w:rPr>
+        <w:t xml:space="preserve">аммад (мир ему), вернувшись, рассказал курайшитам о том, какой караван он видел в пути, о числе верблюдов и их положении — этим он подтвердил, что видел это во время пути, хотя путешествие было стремительным. Он рассказал также о том, что видел на небесах из удивительных вещей, о встрече с Пророками, и что дошёл до Аль-Байт аль-Ма`м</w:t>
+      </w:r>
+      <w:r>
+        <w:rPr>
+          <w:rFonts w:ascii="Times" w:hAnsi="Times" w:cs="Times"/>
+          <w:sz w:val="28"/>
+          <w:sz-cs w:val="28"/>
+          <w:u w:val="single"/>
+        </w:rPr>
+        <w:t xml:space="preserve">у</w:t>
+      </w:r>
+      <w:r>
+        <w:rPr>
+          <w:rFonts w:ascii="Times" w:hAnsi="Times" w:cs="Times"/>
+          <w:sz w:val="28"/>
+          <w:sz-cs w:val="28"/>
+        </w:rPr>
+        <w:t xml:space="preserve">р; на земле есть Аль-Байт аль-</w:t>
+      </w:r>
+      <w:r>
+        <w:rPr>
+          <w:rFonts w:ascii="Times" w:hAnsi="Times" w:cs="Times"/>
+          <w:sz w:val="28"/>
+          <w:sz-cs w:val="28"/>
+          <w:u w:val="single"/>
+        </w:rPr>
+        <w:t xml:space="preserve">Х</w:t>
+      </w:r>
+      <w:r>
+        <w:rPr>
+          <w:rFonts w:ascii="Times" w:hAnsi="Times" w:cs="Times"/>
+          <w:sz w:val="28"/>
+          <w:sz-cs w:val="28"/>
+        </w:rPr>
+        <w:t xml:space="preserve">ар</w:t>
+      </w:r>
+      <w:r>
+        <w:rPr>
+          <w:rFonts w:ascii="Times" w:hAnsi="Times" w:cs="Times"/>
+          <w:sz w:val="28"/>
+          <w:sz-cs w:val="28"/>
+          <w:u w:val="single"/>
+        </w:rPr>
+        <w:t xml:space="preserve">а</w:t>
+      </w:r>
+      <w:r>
+        <w:rPr>
+          <w:rFonts w:ascii="Times" w:hAnsi="Times" w:cs="Times"/>
+          <w:sz w:val="28"/>
+          <w:sz-cs w:val="28"/>
+        </w:rPr>
+        <w:t xml:space="preserve">м, где Ка‘ба), а на седьмом небе — Аль-Байт аль-Ма`м</w:t>
+      </w:r>
+      <w:r>
+        <w:rPr>
+          <w:rFonts w:ascii="Times" w:hAnsi="Times" w:cs="Times"/>
+          <w:sz w:val="28"/>
+          <w:sz-cs w:val="28"/>
+          <w:u w:val="single"/>
+        </w:rPr>
+        <w:t xml:space="preserve">у</w:t>
+      </w:r>
+      <w:r>
+        <w:rPr>
+          <w:rFonts w:ascii="Times" w:hAnsi="Times" w:cs="Times"/>
+          <w:sz w:val="28"/>
+          <w:sz-cs w:val="28"/>
+        </w:rPr>
+        <w:t xml:space="preserve">р. </w:t>
+      </w:r>
+      <w:r>
+        <w:rPr>
+          <w:rFonts w:ascii="Times" w:hAnsi="Times" w:cs="Times"/>
+          <w:sz w:val="28"/>
+          <w:sz-cs w:val="28"/>
+          <w:i/>
+        </w:rPr>
+        <w:t xml:space="preserve">[На первом небе находится Байтуль-`Иззаh: к нему был ниспослан весь </w:t>
+      </w:r>
+      <w:r>
+        <w:rPr>
+          <w:rFonts w:ascii="Times" w:hAnsi="Times" w:cs="Times"/>
+          <w:sz w:val="28"/>
+          <w:sz-cs w:val="28"/>
+          <w:i/>
+          <w:u w:val="single"/>
+        </w:rPr>
+        <w:t xml:space="preserve">К</w:t>
+      </w:r>
+      <w:r>
+        <w:rPr>
+          <w:rFonts w:ascii="Times" w:hAnsi="Times" w:cs="Times"/>
+          <w:sz w:val="28"/>
+          <w:sz-cs w:val="28"/>
+          <w:i/>
+        </w:rPr>
+        <w:t xml:space="preserve">ур`</w:t>
+      </w:r>
+      <w:r>
+        <w:rPr>
+          <w:rFonts w:ascii="Times" w:hAnsi="Times" w:cs="Times"/>
+          <w:sz w:val="28"/>
+          <w:sz-cs w:val="28"/>
+          <w:i/>
+          <w:u w:val="single"/>
+        </w:rPr>
+        <w:t xml:space="preserve">а</w:t>
+      </w:r>
+      <w:r>
+        <w:rPr>
+          <w:rFonts w:ascii="Times" w:hAnsi="Times" w:cs="Times"/>
+          <w:sz w:val="28"/>
+          <w:sz-cs w:val="28"/>
+          <w:i/>
+        </w:rPr>
+        <w:t xml:space="preserve">н, а уже с первого неба на протяжении двадцати трёх лет аяты </w:t>
+      </w:r>
+      <w:r>
+        <w:rPr>
+          <w:rFonts w:ascii="Times" w:hAnsi="Times" w:cs="Times"/>
+          <w:sz w:val="28"/>
+          <w:sz-cs w:val="28"/>
+          <w:i/>
+          <w:u w:val="single"/>
+        </w:rPr>
+        <w:t xml:space="preserve">К</w:t>
+      </w:r>
+      <w:r>
+        <w:rPr>
+          <w:rFonts w:ascii="Times" w:hAnsi="Times" w:cs="Times"/>
+          <w:sz w:val="28"/>
+          <w:sz-cs w:val="28"/>
+          <w:i/>
+        </w:rPr>
+        <w:t xml:space="preserve">ур`</w:t>
+      </w:r>
+      <w:r>
+        <w:rPr>
+          <w:rFonts w:ascii="Times" w:hAnsi="Times" w:cs="Times"/>
+          <w:sz w:val="28"/>
+          <w:sz-cs w:val="28"/>
+          <w:i/>
+          <w:u w:val="single"/>
+        </w:rPr>
+        <w:t xml:space="preserve">а</w:t>
+      </w:r>
+      <w:r>
+        <w:rPr>
+          <w:rFonts w:ascii="Times" w:hAnsi="Times" w:cs="Times"/>
+          <w:sz w:val="28"/>
+          <w:sz-cs w:val="28"/>
+          <w:i/>
+        </w:rPr>
+        <w:t xml:space="preserve">на ниспосылались Пророку частями.]</w:t>
+      </w:r>
+      <w:r>
+        <w:rPr>
+          <w:rFonts w:ascii="Times" w:hAnsi="Times" w:cs="Times"/>
+          <w:sz w:val="28"/>
+          <w:sz-cs w:val="28"/>
+        </w:rPr>
+        <w:t xml:space="preserve"> Пророк сообщил, что дошёл до Сидрат-аль-Мунтаh</w:t>
+      </w:r>
+      <w:r>
+        <w:rPr>
+          <w:rFonts w:ascii="Times" w:hAnsi="Times" w:cs="Times"/>
+          <w:sz w:val="28"/>
+          <w:sz-cs w:val="28"/>
+          <w:u w:val="single"/>
+        </w:rPr>
+        <w:t xml:space="preserve">а</w:t>
+      </w:r>
+      <w:r>
+        <w:rPr>
+          <w:rFonts w:ascii="Times" w:hAnsi="Times" w:cs="Times"/>
+          <w:sz w:val="28"/>
+          <w:sz-cs w:val="28"/>
+        </w:rPr>
         <w:t xml:space="preserve"> </w:t>
       </w:r>
       <w:r>
         <w:rPr>
-          <w:color w:val="006400"/>
-          <w:highlight w:val="yellow"/>
-        </w:rPr>
-        <w:t>ﷺ,</w:t>
-      </w:r>
-      <w:r>
-        <w:t xml:space="preserve"> </w:t>
-      </w:r>
-      <w:r>
-        <w:t>вернувшись, рассказал курайшитам о том, какой караван он видел в пути, о числе верблюдов и их положении — этим он подтвердил, что видел это во время пути, хотя путешествие было стремительным. Он рассказал также о том, что видел на небесах из удивительных вещей, о встрече с Пророками, и что дошёл до Аль-Байт аль-Ма`мур; на земле есть Аль-Байт аль-Харам, где</w:t>
-      </w:r>
-      <w:r>
-        <w:rPr>
-          <w:strike/>
-          <w:color w:val="B40000"/>
-        </w:rPr>
-        <w:t>Ка‘ба),</w:t>
-      </w:r>
-      <w:r>
-        <w:t xml:space="preserve"> </w:t>
-      </w:r>
-      <w:r>
-        <w:rPr>
-          <w:color w:val="006400"/>
-          <w:highlight w:val="yellow"/>
-        </w:rPr>
-        <w:t>Ка‘ба,</w:t>
-      </w:r>
-      <w:r>
-        <w:t xml:space="preserve"> </w:t>
-      </w:r>
-      <w:r>
-        <w:t>а на седьмом небе — Аль-Байт аль-Ма`мур. [На первом небе находится Байтуль-`Иззаh: к нему был ниспослан весь Кур`ан, а уже с первого неба на протяжении двадцати трёх лет аяты Кур`ана ниспосылались Пророку частями.] Пророк сообщил, что дошёл до Сидрат-аль-Мунтаhа [— особого дерева; «аль-Мунтаhа» — предельная граница, до которой дошёл Джибраиль</w:t>
-      </w:r>
-      <w:r>
-        <w:rPr>
-          <w:strike/>
-          <w:color w:val="B40000"/>
-        </w:rPr>
-        <w:t>(мир ему),</w:t>
-      </w:r>
-      <w:r>
-        <w:t xml:space="preserve"> </w:t>
-      </w:r>
-      <w:r>
-        <w:rPr>
-          <w:color w:val="006400"/>
-          <w:highlight w:val="yellow"/>
-        </w:rPr>
-        <w:t>ﷺ,</w:t>
-      </w:r>
-      <w:r>
-        <w:t xml:space="preserve"> </w:t>
-      </w:r>
-      <w:r>
-        <w:t>и далее не поднимался.] Ночное путешествие «Исра’» произошло за один год до переселения Пророка из Мекки в Медину и было наяву, а не во сне.</w:t>
+          <w:rFonts w:ascii="Times" w:hAnsi="Times" w:cs="Times"/>
+          <w:sz w:val="28"/>
+          <w:sz-cs w:val="28"/>
+          <w:i/>
+        </w:rPr>
+        <w:t xml:space="preserve">[— особого дерева; «аль-Мунтаh</w:t>
+      </w:r>
+      <w:r>
+        <w:rPr>
+          <w:rFonts w:ascii="Times" w:hAnsi="Times" w:cs="Times"/>
+          <w:sz w:val="28"/>
+          <w:sz-cs w:val="28"/>
+          <w:i/>
+          <w:u w:val="single"/>
+        </w:rPr>
+        <w:t xml:space="preserve">а</w:t>
+      </w:r>
+      <w:r>
+        <w:rPr>
+          <w:rFonts w:ascii="Times" w:hAnsi="Times" w:cs="Times"/>
+          <w:sz w:val="28"/>
+          <w:sz-cs w:val="28"/>
+          <w:i/>
+        </w:rPr>
+        <w:t xml:space="preserve">» — предельная граница, до которой дошёл Джибраиль (мир ему), и далее не поднимался.]</w:t>
+      </w:r>
+      <w:r>
+        <w:rPr>
+          <w:rFonts w:ascii="Times" w:hAnsi="Times" w:cs="Times"/>
+          <w:sz w:val="28"/>
+          <w:sz-cs w:val="28"/>
+        </w:rPr>
+        <w:t xml:space="preserve"> Ночное путешествие «Иср</w:t>
+      </w:r>
+      <w:r>
+        <w:rPr>
+          <w:rFonts w:ascii="Times" w:hAnsi="Times" w:cs="Times"/>
+          <w:sz w:val="28"/>
+          <w:sz-cs w:val="28"/>
+          <w:u w:val="single"/>
+        </w:rPr>
+        <w:t xml:space="preserve">а</w:t>
+      </w:r>
+      <w:r>
+        <w:rPr>
+          <w:rFonts w:ascii="Times" w:hAnsi="Times" w:cs="Times"/>
+          <w:sz w:val="28"/>
+          <w:sz-cs w:val="28"/>
+        </w:rPr>
+        <w:t xml:space="preserve">’» произошло за один год до переселения Пророка из Мекки в Медину и было наяву, а не во сне.</w:t>
       </w:r>
     </w:p>
     <w:p>
@@ -966,99 +1150,199 @@
         <w:spacing w:before="280" w:after="280"/>
       </w:pPr>
       <w:r>
-        <w:t>«لِنُرِيَهُ مِنْ آيَاتِنَا» — Чтобы показать Пророку некоторые из</w:t>
-      </w:r>
-      <w:r>
-        <w:rPr>
-          <w:strike/>
-          <w:color w:val="B40000"/>
-        </w:rPr>
-        <w:t>особих знамений представленых Аллаhом»:</w:t>
-      </w:r>
-      <w:r>
-        <w:t xml:space="preserve"> </w:t>
-      </w:r>
-      <w:r>
-        <w:rPr>
-          <w:color w:val="006400"/>
-          <w:highlight w:val="yellow"/>
-        </w:rPr>
-        <w:t>особых знамений, представленных Аллаhом:</w:t>
-      </w:r>
-      <w:r>
-        <w:t xml:space="preserve"> </w:t>
-      </w:r>
-      <w:r>
-        <w:t>чтобы Пророк Мухаммад (мир ему) увидел доказательства Единственности Творца всего сущего и подтверждение истинности его пророчества. Когда он рассказывал о том, что видел и куда дошёл, это служило подтверждением его правдивости: он видел небеса и знамения, которые Аллаh явил ему. «إِنَّهُ هُوَ السَّمِيعُ الْبَصِيرُ» — Воистину, Аллаh — Всеслышащий, Всевидящий. Аллаh говорит нам о некоторых Своих атрибутах — о том, что Он Слышит и Видит, как сказано в суре «Та-ha»,</w:t>
-      </w:r>
-      <w:r>
-        <w:rPr>
-          <w:strike/>
-          <w:color w:val="B40000"/>
-        </w:rPr>
-        <w:t>аят:</w:t>
-      </w:r>
-      <w:r>
-        <w:t xml:space="preserve"> </w:t>
-      </w:r>
-      <w:r>
-        <w:rPr>
-          <w:color w:val="006400"/>
-          <w:highlight w:val="yellow"/>
-        </w:rPr>
-        <w:t>аят</w:t>
-      </w:r>
-      <w:r>
-        <w:t xml:space="preserve"> </w:t>
-      </w:r>
-      <w:r>
-        <w:t>(46): «إِنَّنِي مَعَكُمَا أَسْمَعُ وَأَرَىٰ» — что</w:t>
-      </w:r>
-      <w:r>
-        <w:rPr>
-          <w:strike/>
-          <w:color w:val="B40000"/>
-        </w:rPr>
-        <w:t>означает</w:t>
-      </w:r>
-      <w:r>
-        <w:t xml:space="preserve"> </w:t>
-      </w:r>
-      <w:r>
-        <w:rPr>
-          <w:color w:val="006400"/>
-          <w:highlight w:val="yellow"/>
-        </w:rPr>
-        <w:t>означает,</w:t>
-      </w:r>
-      <w:r>
-        <w:t xml:space="preserve"> </w:t>
-      </w:r>
-      <w:r>
-        <w:t>Аллаh с вами, Он Слышит и</w:t>
-      </w:r>
-      <w:r>
-        <w:rPr>
-          <w:strike/>
-          <w:color w:val="B40000"/>
-        </w:rPr>
-        <w:t>Видет,</w:t>
-      </w:r>
-      <w:r>
-        <w:t xml:space="preserve"> </w:t>
-      </w:r>
-      <w:r>
-        <w:rPr>
-          <w:color w:val="006400"/>
-          <w:highlight w:val="yellow"/>
-        </w:rPr>
-        <w:t>Видит,</w:t>
-      </w:r>
-      <w:r>
-        <w:t xml:space="preserve"> </w:t>
-      </w:r>
-      <w:r>
-        <w:t>— то имеется в виду поддержка и помощь, а не пребывание в одном месте; нельзя уподоблять Бога созданным. А также разум свидетельствует об атрибутах Слышания и Видения: отрицание у Аллаhа атрибутов Слышания и Видения привело бы к приписыванию Ему противоположностей — глухоты и слепоты, — что было бы недостатком. Аллаh чист от любого недостатка.</w:t>
+        <w:rPr>
+          <w:rFonts w:ascii="Times" w:hAnsi="Times" w:cs="Times"/>
+          <w:sz w:val="28"/>
+          <w:sz-cs w:val="28"/>
+        </w:rPr>
+        <w:t xml:space="preserve">«</w:t>
+      </w:r>
+      <w:r>
+        <w:rPr>
+          <w:rFonts w:ascii="Times" w:hAnsi="Times" w:cs="Times"/>
+          <w:sz w:val="28"/>
+          <w:sz-cs w:val="28"/>
+          <w:color w:val="FF0000"/>
+        </w:rPr>
+        <w:t xml:space="preserve">لِنُرِيَهُ مِنْ آيَاتِنَا</w:t>
+      </w:r>
+      <w:r>
+        <w:rPr>
+          <w:rFonts w:ascii="Times" w:hAnsi="Times" w:cs="Times"/>
+          <w:sz w:val="28"/>
+          <w:sz-cs w:val="28"/>
+        </w:rPr>
+        <w:t xml:space="preserve">» — Чтобы показать Пророку некоторые из особих знамений представленых Алл</w:t>
+      </w:r>
+      <w:r>
+        <w:rPr>
+          <w:rFonts w:ascii="Times" w:hAnsi="Times" w:cs="Times"/>
+          <w:sz w:val="28"/>
+          <w:sz-cs w:val="28"/>
+          <w:u w:val="single"/>
+        </w:rPr>
+        <w:t xml:space="preserve">а</w:t>
+      </w:r>
+      <w:r>
+        <w:rPr>
+          <w:rFonts w:ascii="Times" w:hAnsi="Times" w:cs="Times"/>
+          <w:sz w:val="28"/>
+          <w:sz-cs w:val="28"/>
+        </w:rPr>
+        <w:t xml:space="preserve">hом»: чтобы Пророк Му</w:t>
+      </w:r>
+      <w:r>
+        <w:rPr>
+          <w:rFonts w:ascii="Times" w:hAnsi="Times" w:cs="Times"/>
+          <w:sz w:val="28"/>
+          <w:sz-cs w:val="28"/>
+          <w:u w:val="single"/>
+        </w:rPr>
+        <w:t xml:space="preserve">х</w:t>
+      </w:r>
+      <w:r>
+        <w:rPr>
+          <w:rFonts w:ascii="Times" w:hAnsi="Times" w:cs="Times"/>
+          <w:sz w:val="28"/>
+          <w:sz-cs w:val="28"/>
+        </w:rPr>
+        <w:t xml:space="preserve">аммад (мир ему) увидел доказательства Единственности Творца всего сущего и подтверждение истинности его пророчества. Когда он рассказывал о том, что видел и куда дошёл, это служило подтверждением его правдивости: он видел небеса и знамения, которые Алл</w:t>
+      </w:r>
+      <w:r>
+        <w:rPr>
+          <w:rFonts w:ascii="Times" w:hAnsi="Times" w:cs="Times"/>
+          <w:sz w:val="28"/>
+          <w:sz-cs w:val="28"/>
+          <w:u w:val="single"/>
+        </w:rPr>
+        <w:t xml:space="preserve">а</w:t>
+      </w:r>
+      <w:r>
+        <w:rPr>
+          <w:rFonts w:ascii="Times" w:hAnsi="Times" w:cs="Times"/>
+          <w:sz w:val="28"/>
+          <w:sz-cs w:val="28"/>
+        </w:rPr>
+        <w:t xml:space="preserve">h явил ему. «</w:t>
+      </w:r>
+      <w:r>
+        <w:rPr>
+          <w:rFonts w:ascii="Times" w:hAnsi="Times" w:cs="Times"/>
+          <w:sz w:val="28"/>
+          <w:sz-cs w:val="28"/>
+          <w:color w:val="FF0000"/>
+        </w:rPr>
+        <w:t xml:space="preserve">إِنَّهُ هُوَ السَّمِيعُ الْبَصِيرُ</w:t>
+      </w:r>
+      <w:r>
+        <w:rPr>
+          <w:rFonts w:ascii="Times" w:hAnsi="Times" w:cs="Times"/>
+          <w:sz w:val="28"/>
+          <w:sz-cs w:val="28"/>
+        </w:rPr>
+        <w:t xml:space="preserve">» — Воистину, Алл</w:t>
+      </w:r>
+      <w:r>
+        <w:rPr>
+          <w:rFonts w:ascii="Times" w:hAnsi="Times" w:cs="Times"/>
+          <w:sz w:val="28"/>
+          <w:sz-cs w:val="28"/>
+          <w:u w:val="single"/>
+        </w:rPr>
+        <w:t xml:space="preserve">а</w:t>
+      </w:r>
+      <w:r>
+        <w:rPr>
+          <w:rFonts w:ascii="Times" w:hAnsi="Times" w:cs="Times"/>
+          <w:sz w:val="28"/>
+          <w:sz-cs w:val="28"/>
+        </w:rPr>
+        <w:t xml:space="preserve">h — Всеслышащий, Всевидящий. Алл</w:t>
+      </w:r>
+      <w:r>
+        <w:rPr>
+          <w:rFonts w:ascii="Times" w:hAnsi="Times" w:cs="Times"/>
+          <w:sz w:val="28"/>
+          <w:sz-cs w:val="28"/>
+          <w:u w:val="single"/>
+        </w:rPr>
+        <w:t xml:space="preserve">а</w:t>
+      </w:r>
+      <w:r>
+        <w:rPr>
+          <w:rFonts w:ascii="Times" w:hAnsi="Times" w:cs="Times"/>
+          <w:sz w:val="28"/>
+          <w:sz-cs w:val="28"/>
+        </w:rPr>
+        <w:t xml:space="preserve">h говорит нам о некоторых Своих атрибутах — о том, что Он Слышит и Видит, как сказано в суре «</w:t>
+      </w:r>
+      <w:r>
+        <w:rPr>
+          <w:rFonts w:ascii="Times" w:hAnsi="Times" w:cs="Times"/>
+          <w:sz w:val="28"/>
+          <w:sz-cs w:val="28"/>
+          <w:u w:val="single"/>
+        </w:rPr>
+        <w:t xml:space="preserve">Т</w:t>
+      </w:r>
+      <w:r>
+        <w:rPr>
+          <w:rFonts w:ascii="Times" w:hAnsi="Times" w:cs="Times"/>
+          <w:sz w:val="28"/>
+          <w:sz-cs w:val="28"/>
+        </w:rPr>
+        <w:t xml:space="preserve">а-ha», аят: (46): «إِنَّنِي مَعَكُمَا أَسْمَعُ وَأَرَىٰ» — что означает  Алл</w:t>
+      </w:r>
+      <w:r>
+        <w:rPr>
+          <w:rFonts w:ascii="Times" w:hAnsi="Times" w:cs="Times"/>
+          <w:sz w:val="28"/>
+          <w:sz-cs w:val="28"/>
+          <w:u w:val="single"/>
+        </w:rPr>
+        <w:t xml:space="preserve">а</w:t>
+      </w:r>
+      <w:r>
+        <w:rPr>
+          <w:rFonts w:ascii="Times" w:hAnsi="Times" w:cs="Times"/>
+          <w:sz w:val="28"/>
+          <w:sz-cs w:val="28"/>
+        </w:rPr>
+        <w:t xml:space="preserve">h с вами, Он Слышит и Видет, — то имеется в виду поддержка и помощь, а не пребывание в одном месте; нельзя уподоблять Бога созданным. А также разум свидетельствует об атрибутах Слышания и Видения: отрицание у Алл</w:t>
+      </w:r>
+      <w:r>
+        <w:rPr>
+          <w:rFonts w:ascii="Times" w:hAnsi="Times" w:cs="Times"/>
+          <w:sz w:val="28"/>
+          <w:sz-cs w:val="28"/>
+          <w:u w:val="single"/>
+        </w:rPr>
+        <w:t xml:space="preserve">а</w:t>
+      </w:r>
+      <w:r>
+        <w:rPr>
+          <w:rFonts w:ascii="Times" w:hAnsi="Times" w:cs="Times"/>
+          <w:sz w:val="28"/>
+          <w:sz-cs w:val="28"/>
+        </w:rPr>
+        <w:t xml:space="preserve">hа атрибутов Слышания и Видения привело бы к приписыванию Ему противоположностей — глухоты и слепоты, — что было бы недостатком. Алл</w:t>
+      </w:r>
+      <w:r>
+        <w:rPr>
+          <w:rFonts w:ascii="Times" w:hAnsi="Times" w:cs="Times"/>
+          <w:sz w:val="28"/>
+          <w:sz-cs w:val="28"/>
+          <w:u w:val="single"/>
+        </w:rPr>
+        <w:t xml:space="preserve">а</w:t>
+      </w:r>
+      <w:r>
+        <w:rPr>
+          <w:rFonts w:ascii="Times" w:hAnsi="Times" w:cs="Times"/>
+          <w:sz w:val="28"/>
+          <w:sz-cs w:val="28"/>
+        </w:rPr>
+        <w:t xml:space="preserve">h чист от любого недостатка.</w:t>
       </w:r>
     </w:p>
     <w:p>
@@ -1199,47 +1483,63 @@
         <w:spacing w:before="280" w:after="280"/>
       </w:pPr>
       <w:r>
-        <w:t>«وَآتَيْنَا مُوسَى الْكِتَابَ» — Аллаh говорит, что даровал Мусе (мир</w:t>
-      </w:r>
-      <w:r>
-        <w:rPr>
-          <w:strike/>
-          <w:color w:val="B40000"/>
-        </w:rPr>
-        <w:t>ему),</w:t>
-      </w:r>
-      <w:r>
-        <w:t xml:space="preserve"> </w:t>
-      </w:r>
-      <w:r>
-        <w:rPr>
-          <w:color w:val="006400"/>
-          <w:highlight w:val="yellow"/>
-        </w:rPr>
-        <w:t>ему)</w:t>
-      </w:r>
-      <w:r>
-        <w:t xml:space="preserve"> </w:t>
-      </w:r>
-      <w:r>
-        <w:t>Небесное Послание, «وَجَعَلْنَاهُ هُدًى لِّبَنِي إِسْرَائِيلَ» — и сделал это Послание — то есть Тору — руководством и указанием пути спасения для потомства</w:t>
-      </w:r>
-      <w:r>
-        <w:rPr>
-          <w:strike/>
-          <w:color w:val="B40000"/>
-        </w:rPr>
-        <w:t>Исраиля,</w:t>
-      </w:r>
-      <w:r>
-        <w:t xml:space="preserve"> </w:t>
-      </w:r>
-      <w:r>
-        <w:rPr>
-          <w:color w:val="006400"/>
-          <w:highlight w:val="yellow"/>
-        </w:rPr>
-        <w:t>Исраиля.</w:t>
+        <w:rPr>
+          <w:rFonts w:ascii="Times" w:hAnsi="Times" w:cs="Times"/>
+          <w:sz w:val="28"/>
+          <w:sz-cs w:val="28"/>
+        </w:rPr>
+        <w:t xml:space="preserve">«</w:t>
+      </w:r>
+      <w:r>
+        <w:rPr>
+          <w:rFonts w:ascii="Times" w:hAnsi="Times" w:cs="Times"/>
+          <w:sz w:val="28"/>
+          <w:sz-cs w:val="28"/>
+          <w:color w:val="FF0000"/>
+        </w:rPr>
+        <w:t xml:space="preserve">وَآتَيْنَا مُوسَى الْكِتَابَ</w:t>
+      </w:r>
+      <w:r>
+        <w:rPr>
+          <w:rFonts w:ascii="Times" w:hAnsi="Times" w:cs="Times"/>
+          <w:sz w:val="28"/>
+          <w:sz-cs w:val="28"/>
+        </w:rPr>
+        <w:t xml:space="preserve">» — Алл</w:t>
+      </w:r>
+      <w:r>
+        <w:rPr>
+          <w:rFonts w:ascii="Times" w:hAnsi="Times" w:cs="Times"/>
+          <w:sz w:val="28"/>
+          <w:sz-cs w:val="28"/>
+          <w:u w:val="single"/>
+        </w:rPr>
+        <w:t xml:space="preserve">а</w:t>
+      </w:r>
+      <w:r>
+        <w:rPr>
+          <w:rFonts w:ascii="Times" w:hAnsi="Times" w:cs="Times"/>
+          <w:sz w:val="28"/>
+          <w:sz-cs w:val="28"/>
+        </w:rPr>
+        <w:t xml:space="preserve">h говорит, что даровал Мусе (мир ему), Небесное Послание, «</w:t>
+      </w:r>
+      <w:r>
+        <w:rPr>
+          <w:rFonts w:ascii="Times" w:hAnsi="Times" w:cs="Times"/>
+          <w:sz w:val="28"/>
+          <w:sz-cs w:val="28"/>
+          <w:color w:val="FF0000"/>
+        </w:rPr>
+        <w:t xml:space="preserve">وَجَعَلْنَاهُ هُدًى لِّبَنِي إِسْرَائِيلَ</w:t>
+      </w:r>
+      <w:r>
+        <w:rPr>
+          <w:rFonts w:ascii="Times" w:hAnsi="Times" w:cs="Times"/>
+          <w:sz w:val="28"/>
+          <w:sz-cs w:val="28"/>
+        </w:rPr>
+        <w:t xml:space="preserve">» — и сделал это Послание — то есть Тору — руководством и указанием пути спасения для потомства Исраиля,</w:t>
       </w:r>
     </w:p>
     <w:p>
@@ -1248,30 +1548,63 @@
         <w:spacing w:before="280" w:after="280"/>
       </w:pPr>
       <w:r>
-        <w:t>«أَلَّا تَتَّخِذُوا مِن دُونِي وَكِيلًا» — чтобы ни в коем случае не брали, помимо Аллаhа, на кого можно надеяться. Это предостережение: единственный, на Кого следует полагаться во всех</w:t>
-      </w:r>
-      <w:r>
-        <w:rPr>
-          <w:strike/>
-          <w:color w:val="B40000"/>
-        </w:rPr>
-        <w:t>делах,</w:t>
-      </w:r>
-      <w:r>
-        <w:t xml:space="preserve"> </w:t>
-      </w:r>
-      <w:r>
-        <w:rPr>
-          <w:color w:val="006400"/>
-          <w:highlight w:val="yellow"/>
-        </w:rPr>
-        <w:t>делах</w:t>
-      </w:r>
-      <w:r>
-        <w:t xml:space="preserve"> </w:t>
-      </w:r>
-      <w:r>
-        <w:t>— Аллаh.</w:t>
+        <w:rPr>
+          <w:rFonts w:ascii="Times" w:hAnsi="Times" w:cs="Times"/>
+          <w:sz w:val="28"/>
+          <w:sz-cs w:val="28"/>
+        </w:rPr>
+        <w:t xml:space="preserve"> «</w:t>
+      </w:r>
+      <w:r>
+        <w:rPr>
+          <w:rFonts w:ascii="Times" w:hAnsi="Times" w:cs="Times"/>
+          <w:sz w:val="28"/>
+          <w:sz-cs w:val="28"/>
+          <w:color w:val="FF0000"/>
+        </w:rPr>
+        <w:t xml:space="preserve">أَلَّا تَتَّخِذُوا مِن دُونِي وَكِيلًا</w:t>
+      </w:r>
+      <w:r>
+        <w:rPr>
+          <w:rFonts w:ascii="Times" w:hAnsi="Times" w:cs="Times"/>
+          <w:sz w:val="28"/>
+          <w:sz-cs w:val="28"/>
+        </w:rPr>
+        <w:t xml:space="preserve">» — чтобы ни в коем случае не брали, помимо Алл</w:t>
+      </w:r>
+      <w:r>
+        <w:rPr>
+          <w:rFonts w:ascii="Times" w:hAnsi="Times" w:cs="Times"/>
+          <w:sz w:val="28"/>
+          <w:sz-cs w:val="28"/>
+          <w:u w:val="single"/>
+        </w:rPr>
+        <w:t xml:space="preserve">а</w:t>
+      </w:r>
+      <w:r>
+        <w:rPr>
+          <w:rFonts w:ascii="Times" w:hAnsi="Times" w:cs="Times"/>
+          <w:sz w:val="28"/>
+          <w:sz-cs w:val="28"/>
+        </w:rPr>
+        <w:t xml:space="preserve">hа, на кого можно надеяться. Это предостережение: единственный, на Кого следует полагаться во всех делах, — Алл</w:t>
+      </w:r>
+      <w:r>
+        <w:rPr>
+          <w:rFonts w:ascii="Times" w:hAnsi="Times" w:cs="Times"/>
+          <w:sz w:val="28"/>
+          <w:sz-cs w:val="28"/>
+          <w:u w:val="single"/>
+        </w:rPr>
+        <w:t xml:space="preserve">а</w:t>
+      </w:r>
+      <w:r>
+        <w:rPr>
+          <w:rFonts w:ascii="Times" w:hAnsi="Times" w:cs="Times"/>
+          <w:sz w:val="28"/>
+          <w:sz-cs w:val="28"/>
+        </w:rPr>
+        <w:t xml:space="preserve">h.</w:t>
       </w:r>
     </w:p>
     <w:p>

</xml_diff>